<commit_message>
Final Report and Simulation Source Code Added
</commit_message>
<xml_diff>
--- a/Deliver_01_EEX5362_MP_222510667.docx
+++ b/Deliver_01_EEX5362_MP_222510667.docx
@@ -124,20 +124,6 @@
           <w:szCs w:val="32"/>
         </w:rPr>
         <w:t xml:space="preserve">University Course Registration </w:t>
-      </w:r>
-      <w:r>
-        <w:rPr>
-          <w:sz w:val="32"/>
-          <w:szCs w:val="32"/>
-        </w:rPr>
-        <w:t>Queue</w:t>
-      </w:r>
-      <w:r>
-        <w:rPr>
-          <w:sz w:val="32"/>
-          <w:szCs w:val="32"/>
-        </w:rPr>
-        <w:t xml:space="preserve"> </w:t>
       </w:r>
       <w:r>
         <w:rPr>
@@ -482,6 +468,7 @@
     <w:p>
       <w:pPr>
         <w:spacing w:line="360" w:lineRule="auto"/>
+        <w:jc w:val="left"/>
       </w:pPr>
       <w:r>
         <w:t xml:space="preserve">To study the registration process, I </w:t>
@@ -496,14 +483,22 @@
         <w:t xml:space="preserve">of </w:t>
       </w:r>
       <w:r>
-        <w:t>500 students</w:t>
+        <w:t>198</w:t>
+      </w:r>
+      <w:r>
+        <w:t xml:space="preserve"> students</w:t>
       </w:r>
       <w:r>
         <w:t xml:space="preserve"> from Kaggle. (</w:t>
       </w:r>
-      <w:r>
-        <w:t>https://www.kaggle.com/datasets/sanjeebtiwary/queue-waiting-time-prediction/data/code</w:t>
-      </w:r>
+      <w:hyperlink r:id="rId8" w:history="1">
+        <w:r>
+          <w:rPr>
+            <w:rStyle w:val="Hyperlink"/>
+          </w:rPr>
+          <w:t>https://www.kaggle.com/datasets/sanjeebtiwary/queue-waiting-time-prediction/data/code</w:t>
+        </w:r>
+      </w:hyperlink>
       <w:r>
         <w:t>)</w:t>
       </w:r>
@@ -773,7 +768,7 @@
       </w:pPr>
     </w:p>
     <w:sectPr>
-      <w:footerReference w:type="default" r:id="rId8"/>
+      <w:footerReference w:type="default" r:id="rId9"/>
       <w:pgSz w:w="11906" w:h="16838" w:code="9"/>
       <w:pgMar w:top="1440" w:right="1440" w:bottom="1440" w:left="1440" w:header="720" w:footer="720" w:gutter="0"/>
       <w:pgBorders w:offsetFrom="page">
@@ -3092,6 +3087,29 @@
       <w:color w:val="000000" w:themeColor="text1"/>
     </w:rPr>
   </w:style>
+  <w:style w:type="character" w:styleId="Hyperlink">
+    <w:name w:val="Hyperlink"/>
+    <w:basedOn w:val="DefaultParagraphFont"/>
+    <w:uiPriority w:val="99"/>
+    <w:unhideWhenUsed/>
+    <w:rsid w:val="00CC283A"/>
+    <w:rPr>
+      <w:color w:val="467886" w:themeColor="hyperlink"/>
+      <w:u w:val="single"/>
+    </w:rPr>
+  </w:style>
+  <w:style w:type="character" w:styleId="UnresolvedMention">
+    <w:name w:val="Unresolved Mention"/>
+    <w:basedOn w:val="DefaultParagraphFont"/>
+    <w:uiPriority w:val="99"/>
+    <w:semiHidden/>
+    <w:unhideWhenUsed/>
+    <w:rsid w:val="00CC283A"/>
+    <w:rPr>
+      <w:color w:val="605E5C"/>
+      <w:shd w:val="clear" w:color="auto" w:fill="E1DFDD"/>
+    </w:rPr>
+  </w:style>
 </w:styles>
 </file>
 

</xml_diff>